<commit_message>
Versione 2 non funzionante
</commit_message>
<xml_diff>
--- a/schedaProgetto_INFO_sitlab_2425.docx
+++ b/schedaProgetto_INFO_sitlab_2425.docx
@@ -42,8 +42,8 @@
         <w:gridCol w:w="2130"/>
         <w:gridCol w:w="2134"/>
         <w:gridCol w:w="2132"/>
-        <w:gridCol w:w="2186"/>
-        <w:gridCol w:w="2192"/>
+        <w:gridCol w:w="2185"/>
+        <w:gridCol w:w="2193"/>
       </w:tblGrid>
       <w:tr>
         <w:trPr>
@@ -144,7 +144,7 @@
         </w:tc>
         <w:tc>
           <w:tcPr>
-            <w:tcW w:w="2186" w:type="dxa"/>
+            <w:tcW w:w="2185" w:type="dxa"/>
             <w:tcBorders>
               <w:top w:val="single" w:sz="2" w:space="0" w:color="000000"/>
               <w:left w:val="single" w:sz="2" w:space="0" w:color="000000"/>
@@ -175,7 +175,7 @@
         </w:tc>
         <w:tc>
           <w:tcPr>
-            <w:tcW w:w="2192" w:type="dxa"/>
+            <w:tcW w:w="2193" w:type="dxa"/>
             <w:tcBorders>
               <w:top w:val="single" w:sz="2" w:space="0" w:color="000000"/>
               <w:left w:val="single" w:sz="2" w:space="0" w:color="000000"/>
@@ -434,7 +434,7 @@
         </w:tc>
         <w:tc>
           <w:tcPr>
-            <w:tcW w:w="2186" w:type="dxa"/>
+            <w:tcW w:w="2185" w:type="dxa"/>
             <w:tcBorders>
               <w:left w:val="single" w:sz="2" w:space="0" w:color="000000"/>
               <w:bottom w:val="single" w:sz="2" w:space="0" w:color="000000"/>
@@ -508,7 +508,7 @@
         </w:tc>
         <w:tc>
           <w:tcPr>
-            <w:tcW w:w="2192" w:type="dxa"/>
+            <w:tcW w:w="2193" w:type="dxa"/>
             <w:tcBorders>
               <w:left w:val="single" w:sz="2" w:space="0" w:color="000000"/>
               <w:bottom w:val="single" w:sz="2" w:space="0" w:color="000000"/>
@@ -1416,15 +1416,7 @@
                 <w:sz w:val="18"/>
                 <w:szCs w:val="18"/>
               </w:rPr>
-              <w:t>4</w:t>
-            </w:r>
-            <w:r>
-              <w:rPr>
-                <w:rFonts w:cs="Tahoma" w:ascii="Tahoma" w:hAnsi="Tahoma"/>
-                <w:sz w:val="18"/>
-                <w:szCs w:val="18"/>
-              </w:rPr>
-              <w:t>0</w:t>
+              <w:t>40</w:t>
             </w:r>
           </w:p>
         </w:tc>
@@ -1515,15 +1507,7 @@
                 <w:sz w:val="18"/>
                 <w:szCs w:val="18"/>
               </w:rPr>
-              <w:t>4</w:t>
-            </w:r>
-            <w:r>
-              <w:rPr>
-                <w:rFonts w:cs="Tahoma" w:ascii="Tahoma" w:hAnsi="Tahoma"/>
-                <w:sz w:val="18"/>
-                <w:szCs w:val="18"/>
-              </w:rPr>
-              <w:t>0</w:t>
+              <w:t>40</w:t>
             </w:r>
           </w:p>
         </w:tc>
@@ -1831,7 +1815,12 @@
               </w:rPr>
             </w:pPr>
             <w:r>
-              <w:rPr/>
+              <w:rPr>
+                <w:rFonts w:cs="Tahoma" w:ascii="Tahoma" w:hAnsi="Tahoma"/>
+                <w:sz w:val="18"/>
+                <w:szCs w:val="18"/>
+                <w:u w:val="single"/>
+              </w:rPr>
             </w:r>
           </w:p>
         </w:tc>
@@ -2561,13 +2550,19 @@
               <w:rPr>
                 <w:rFonts w:cs="Tahoma" w:ascii="Tahoma" w:hAnsi="Tahoma"/>
               </w:rPr>
-              <w:t xml:space="preserve"> S1:</w:t>
-            </w:r>
-            <w:r>
-              <w:rPr>
-                <w:rFonts w:cs="Tahoma" w:ascii="Tahoma" w:hAnsi="Tahoma"/>
-              </w:rPr>
-              <w:t>dal 18-12-2024 al 5-02-2025</w:t>
+              <w:t xml:space="preserve"> S1:dal 18-12-2024 al </w:t>
+            </w:r>
+            <w:r>
+              <w:rPr>
+                <w:rFonts w:cs="Tahoma" w:ascii="Tahoma" w:hAnsi="Tahoma"/>
+              </w:rPr>
+              <w:t>04</w:t>
+            </w:r>
+            <w:r>
+              <w:rPr>
+                <w:rFonts w:cs="Tahoma" w:ascii="Tahoma" w:hAnsi="Tahoma"/>
+              </w:rPr>
+              <w:t>-02-2025</w:t>
             </w:r>
           </w:p>
         </w:tc>
@@ -2596,15 +2591,7 @@
                 <w:sz w:val="18"/>
                 <w:szCs w:val="18"/>
               </w:rPr>
-              <w:t>-</w:t>
-            </w:r>
-            <w:r>
-              <w:rPr>
-                <w:rFonts w:cs="Tahoma" w:ascii="Tahoma" w:hAnsi="Tahoma"/>
-                <w:sz w:val="18"/>
-                <w:szCs w:val="18"/>
-              </w:rPr>
-              <w:t>Strutturazione dell’interfaccia grafica e implementazione delle eventuali librerie</w:t>
+              <w:t>-Strutturazione dell’interfaccia grafica e implementazione delle eventuali librerie</w:t>
             </w:r>
           </w:p>
         </w:tc>
@@ -2728,15 +2715,7 @@
                 <w:sz w:val="18"/>
                 <w:szCs w:val="18"/>
               </w:rPr>
-              <w:t>-</w:t>
-            </w:r>
-            <w:r>
-              <w:rPr>
-                <w:rFonts w:cs="Tahoma" w:ascii="Tahoma" w:hAnsi="Tahoma"/>
-                <w:sz w:val="18"/>
-                <w:szCs w:val="18"/>
-              </w:rPr>
-              <w:t>Scrittura degli eventi button con corrispettivi movimenti</w:t>
+              <w:t>-Scrittura degli eventi button con corrispettivi movimenti</w:t>
             </w:r>
           </w:p>
         </w:tc>
@@ -2858,15 +2837,23 @@
                 <w:sz w:val="18"/>
                 <w:szCs w:val="18"/>
               </w:rPr>
-              <w:t>-</w:t>
-            </w:r>
-            <w:r>
-              <w:rPr>
-                <w:rFonts w:cs="Tahoma" w:ascii="Tahoma" w:hAnsi="Tahoma"/>
-                <w:sz w:val="18"/>
-                <w:szCs w:val="18"/>
-              </w:rPr>
-              <w:t>Implementazione infrastruttura ffmpeg e mjpeg con corrispettive librerie in C#</w:t>
+              <w:t>-Implementazione infrastruttura ffmpeg e mj</w:t>
+            </w:r>
+            <w:r>
+              <w:rPr>
+                <w:rFonts w:cs="Tahoma" w:ascii="Tahoma" w:hAnsi="Tahoma"/>
+                <w:sz w:val="18"/>
+                <w:szCs w:val="18"/>
+              </w:rPr>
+              <w:t>p</w:t>
+            </w:r>
+            <w:r>
+              <w:rPr>
+                <w:rFonts w:cs="Tahoma" w:ascii="Tahoma" w:hAnsi="Tahoma"/>
+                <w:sz w:val="18"/>
+                <w:szCs w:val="18"/>
+              </w:rPr>
+              <w:t>eg con corrispettive librerie in C#</w:t>
             </w:r>
           </w:p>
         </w:tc>
@@ -2992,15 +2979,7 @@
                 <w:sz w:val="18"/>
                 <w:szCs w:val="18"/>
               </w:rPr>
-              <w:t>-</w:t>
-            </w:r>
-            <w:r>
-              <w:rPr>
-                <w:rFonts w:cs="Tahoma" w:ascii="Tahoma" w:hAnsi="Tahoma"/>
-                <w:sz w:val="18"/>
-                <w:szCs w:val="18"/>
-              </w:rPr>
-              <w:t>Aggiunta di codice che permette la visualizzazione della telecamera</w:t>
+              <w:t>-Aggiunta di codice che permette la visualizzazione della telecamera</w:t>
             </w:r>
           </w:p>
         </w:tc>
@@ -3060,6 +3039,138 @@
                 <w:sz w:val="18"/>
                 <w:szCs w:val="18"/>
               </w:rPr>
+            </w:r>
+          </w:p>
+        </w:tc>
+      </w:tr>
+      <w:tr>
+        <w:trPr>
+          <w:trHeight w:val="380" w:hRule="atLeast"/>
+        </w:trPr>
+        <w:tc>
+          <w:tcPr>
+            <w:tcW w:w="2775" w:type="dxa"/>
+            <w:vMerge w:val="continue"/>
+            <w:tcBorders>
+              <w:left w:val="single" w:sz="2" w:space="0" w:color="000000"/>
+              <w:bottom w:val="single" w:sz="2" w:space="0" w:color="000000"/>
+            </w:tcBorders>
+          </w:tcPr>
+          <w:p>
+            <w:pPr>
+              <w:pStyle w:val="Normal"/>
+              <w:widowControl w:val="false"/>
+              <w:snapToGrid w:val="false"/>
+              <w:spacing w:before="0" w:after="0"/>
+              <w:jc w:val="center"/>
+              <w:rPr>
+                <w:rFonts w:ascii="Tahoma" w:hAnsi="Tahoma" w:cs="Tahoma"/>
+                <w:sz w:val="18"/>
+                <w:szCs w:val="18"/>
+              </w:rPr>
+            </w:pPr>
+            <w:r>
+              <w:rPr>
+                <w:rFonts w:cs="Tahoma" w:ascii="Tahoma" w:hAnsi="Tahoma"/>
+                <w:sz w:val="18"/>
+                <w:szCs w:val="18"/>
+              </w:rPr>
+            </w:r>
+          </w:p>
+        </w:tc>
+        <w:tc>
+          <w:tcPr>
+            <w:tcW w:w="7941" w:type="dxa"/>
+            <w:tcBorders>
+              <w:left w:val="single" w:sz="2" w:space="0" w:color="000000"/>
+              <w:bottom w:val="single" w:sz="2" w:space="0" w:color="000000"/>
+            </w:tcBorders>
+          </w:tcPr>
+          <w:p>
+            <w:pPr>
+              <w:pStyle w:val="Contenutotabella"/>
+              <w:widowControl w:val="false"/>
+              <w:snapToGrid w:val="false"/>
+              <w:rPr>
+                <w:rFonts w:ascii="Tahoma" w:hAnsi="Tahoma" w:cs="Tahoma"/>
+                <w:sz w:val="18"/>
+                <w:szCs w:val="18"/>
+              </w:rPr>
+            </w:pPr>
+            <w:r>
+              <w:rPr>
+                <w:rFonts w:cs="Tahoma" w:ascii="Tahoma" w:hAnsi="Tahoma"/>
+                <w:sz w:val="18"/>
+                <w:szCs w:val="18"/>
+              </w:rPr>
+              <w:t>-</w:t>
+            </w:r>
+            <w:r>
+              <w:rPr>
+                <w:rFonts w:cs="Tahoma" w:ascii="Tahoma" w:hAnsi="Tahoma"/>
+                <w:sz w:val="18"/>
+                <w:szCs w:val="18"/>
+              </w:rPr>
+              <w:t>Predisposizione ambiente MediaMTX</w:t>
+            </w:r>
+          </w:p>
+        </w:tc>
+        <w:tc>
+          <w:tcPr>
+            <w:tcW w:w="3574" w:type="dxa"/>
+            <w:tcBorders>
+              <w:left w:val="single" w:sz="2" w:space="0" w:color="000000"/>
+              <w:bottom w:val="single" w:sz="2" w:space="0" w:color="000000"/>
+            </w:tcBorders>
+          </w:tcPr>
+          <w:p>
+            <w:pPr>
+              <w:pStyle w:val="Contenutotabella"/>
+              <w:widowControl w:val="false"/>
+              <w:snapToGrid w:val="false"/>
+              <w:rPr>
+                <w:rFonts w:ascii="Tahoma" w:hAnsi="Tahoma" w:cs="Tahoma"/>
+                <w:sz w:val="18"/>
+                <w:szCs w:val="18"/>
+              </w:rPr>
+            </w:pPr>
+            <w:r>
+              <w:rPr>
+                <w:rFonts w:cs="Tahoma" w:ascii="Tahoma" w:hAnsi="Tahoma"/>
+                <w:sz w:val="18"/>
+                <w:szCs w:val="18"/>
+              </w:rPr>
+              <w:t>Colombo, Taiocchi e Vecchi</w:t>
+            </w:r>
+          </w:p>
+        </w:tc>
+        <w:tc>
+          <w:tcPr>
+            <w:tcW w:w="1418" w:type="dxa"/>
+            <w:tcBorders>
+              <w:left w:val="single" w:sz="2" w:space="0" w:color="000000"/>
+              <w:bottom w:val="single" w:sz="2" w:space="0" w:color="000000"/>
+              <w:right w:val="single" w:sz="2" w:space="0" w:color="000000"/>
+            </w:tcBorders>
+          </w:tcPr>
+          <w:p>
+            <w:pPr>
+              <w:pStyle w:val="Contenutotabella"/>
+              <w:widowControl w:val="false"/>
+              <w:snapToGrid w:val="false"/>
+              <w:rPr>
+                <w:rFonts w:ascii="Tahoma" w:hAnsi="Tahoma" w:cs="Tahoma"/>
+                <w:sz w:val="18"/>
+                <w:szCs w:val="18"/>
+              </w:rPr>
+            </w:pPr>
+            <w:r>
+              <w:rPr>
+                <w:rFonts w:cs="Tahoma" w:ascii="Tahoma" w:hAnsi="Tahoma"/>
+                <w:sz w:val="18"/>
+                <w:szCs w:val="18"/>
+              </w:rPr>
+              <w:t>6</w:t>
             </w:r>
           </w:p>
         </w:tc>
@@ -3096,13 +3207,7 @@
               <w:rPr>
                 <w:rFonts w:cs="Tahoma" w:ascii="Tahoma" w:hAnsi="Tahoma"/>
               </w:rPr>
-              <w:t xml:space="preserve"> S2:</w:t>
-            </w:r>
-            <w:r>
-              <w:rPr>
-                <w:rFonts w:cs="Tahoma" w:ascii="Tahoma" w:hAnsi="Tahoma"/>
-              </w:rPr>
-              <w:t>dal 7-02-2025 al 24-03-2025</w:t>
+              <w:t xml:space="preserve"> S2:dal 7-02-2025 al 24-03-2025</w:t>
             </w:r>
           </w:p>
         </w:tc>
@@ -3119,24 +3224,62 @@
               <w:pStyle w:val="Contenutotabella"/>
               <w:widowControl w:val="false"/>
               <w:snapToGrid w:val="false"/>
-              <w:rPr>
-                <w:rFonts w:ascii="Tahoma" w:hAnsi="Tahoma" w:cs="Tahoma"/>
-                <w:sz w:val="18"/>
-                <w:szCs w:val="18"/>
-              </w:rPr>
-            </w:pPr>
-            <w:r>
-              <w:rPr>
-                <w:rFonts w:cs="Tahoma" w:ascii="Tahoma" w:hAnsi="Tahoma"/>
-                <w:sz w:val="18"/>
-                <w:szCs w:val="18"/>
-              </w:rPr>
+              <w:rPr/>
+            </w:pPr>
+            <w:r>
+              <w:rPr>
+                <w:rFonts w:eastAsia="Arial Unicode MS" w:cs="Tahoma" w:ascii="Tahoma" w:hAnsi="Tahoma"/>
+                <w:color w:val="auto"/>
+                <w:kern w:val="2"/>
+                <w:sz w:val="18"/>
+                <w:szCs w:val="18"/>
+                <w:lang w:val="it-IT" w:eastAsia="zh-CN" w:bidi="hi-IN"/>
+              </w:rPr>
+              <w:t xml:space="preserve">-Implementazione completa di MediaMTX con l’utilizzo di </w:t>
+            </w:r>
+            <w:hyperlink r:id="rId7">
+              <w:r>
+                <w:rPr>
+                  <w:rStyle w:val="CollegamentoInternet"/>
+                  <w:rFonts w:eastAsia="Arial Unicode MS" w:cs="Tahoma" w:ascii="Tahoma" w:hAnsi="Tahoma"/>
+                  <w:b/>
+                  <w:b w:val="false"/>
+                  <w:bCs/>
+                  <w:i w:val="false"/>
+                  <w:caps w:val="false"/>
+                  <w:smallCaps w:val="false"/>
+                  <w:strike w:val="false"/>
+                  <w:dstrike w:val="false"/>
+                  <w:color w:val="000000"/>
+                  <w:spacing w:val="0"/>
+                  <w:kern w:val="2"/>
+                  <w:sz w:val="18"/>
+                  <w:szCs w:val="18"/>
+                  <w:u w:val="none"/>
+                  <w:effect w:val="none"/>
+                  <w:shd w:fill="auto" w:val="clear"/>
+                  <w:lang w:val="it-IT" w:eastAsia="zh-CN" w:bidi="hi-IN"/>
+                </w:rPr>
+                <w:t>libvlcsharp</w:t>
+              </w:r>
+            </w:hyperlink>
+            <w:r>
+              <w:rPr>
+                <w:rFonts w:eastAsia="Arial Unicode MS" w:cs="Tahoma" w:ascii="Tahoma" w:hAnsi="Tahoma"/>
+                <w:color w:val="auto"/>
+                <w:kern w:val="2"/>
+                <w:sz w:val="18"/>
+                <w:szCs w:val="18"/>
+                <w:lang w:val="it-IT" w:eastAsia="zh-CN" w:bidi="hi-IN"/>
+              </w:rPr>
+              <w:t xml:space="preserve"> nell’applicazione win form</w:t>
             </w:r>
           </w:p>
         </w:tc>
         <w:tc>
           <w:tcPr>
             <w:tcW w:w="3574" w:type="dxa"/>
+            <w:vMerge w:val="restart"/>
             <w:tcBorders>
               <w:left w:val="single" w:sz="2" w:space="0" w:color="000000"/>
               <w:bottom w:val="single" w:sz="2" w:space="0" w:color="000000"/>
@@ -3166,6 +3309,7 @@
         <w:tc>
           <w:tcPr>
             <w:tcW w:w="1418" w:type="dxa"/>
+            <w:vMerge w:val="restart"/>
             <w:tcBorders>
               <w:left w:val="single" w:sz="2" w:space="0" w:color="000000"/>
               <w:bottom w:val="single" w:sz="2" w:space="0" w:color="000000"/>
@@ -3189,7 +3333,7 @@
                 <w:sz w:val="18"/>
                 <w:szCs w:val="18"/>
               </w:rPr>
-              <w:t>40</w:t>
+              <w:t>50</w:t>
             </w:r>
           </w:p>
         </w:tc>
@@ -3207,23 +3351,15 @@
           </w:tcPr>
           <w:p>
             <w:pPr>
-              <w:pStyle w:val="Normal"/>
+              <w:pStyle w:val="Contenutotabella"/>
               <w:widowControl w:val="false"/>
               <w:snapToGrid w:val="false"/>
               <w:spacing w:before="0" w:after="0"/>
               <w:jc w:val="center"/>
-              <w:rPr>
-                <w:rFonts w:ascii="Tahoma" w:hAnsi="Tahoma" w:cs="Tahoma"/>
-                <w:sz w:val="18"/>
-                <w:szCs w:val="18"/>
-              </w:rPr>
-            </w:pPr>
-            <w:r>
-              <w:rPr>
-                <w:rFonts w:cs="Tahoma" w:ascii="Tahoma" w:hAnsi="Tahoma"/>
-                <w:sz w:val="18"/>
-                <w:szCs w:val="18"/>
-              </w:rPr>
+              <w:rPr/>
+            </w:pPr>
+            <w:r>
+              <w:rPr/>
             </w:r>
           </w:p>
         </w:tc>
@@ -3241,52 +3377,56 @@
               <w:widowControl w:val="false"/>
               <w:snapToGrid w:val="false"/>
               <w:rPr>
-                <w:rFonts w:ascii="Tahoma" w:hAnsi="Tahoma" w:cs="Tahoma"/>
-                <w:sz w:val="18"/>
-                <w:szCs w:val="18"/>
-              </w:rPr>
-            </w:pPr>
-            <w:r>
-              <w:rPr>
-                <w:rFonts w:cs="Tahoma" w:ascii="Tahoma" w:hAnsi="Tahoma"/>
-                <w:sz w:val="18"/>
-                <w:szCs w:val="18"/>
-              </w:rPr>
+                <w:rFonts w:ascii="Tahoma" w:hAnsi="Tahoma" w:eastAsia="Arial Unicode MS" w:cs="Tahoma"/>
+                <w:color w:val="auto"/>
+                <w:kern w:val="2"/>
+                <w:sz w:val="18"/>
+                <w:szCs w:val="18"/>
+                <w:lang w:val="it-IT" w:eastAsia="zh-CN" w:bidi="hi-IN"/>
+              </w:rPr>
+            </w:pPr>
+            <w:r>
+              <w:rPr>
+                <w:rFonts w:eastAsia="Arial Unicode MS" w:cs="Tahoma" w:ascii="Tahoma" w:hAnsi="Tahoma"/>
+                <w:color w:val="auto"/>
+                <w:kern w:val="2"/>
+                <w:sz w:val="18"/>
+                <w:szCs w:val="18"/>
+                <w:lang w:val="it-IT" w:eastAsia="zh-CN" w:bidi="hi-IN"/>
+              </w:rPr>
+              <w:t>-Implementazione dei modelli di AI all’interno dell’applicazione win form</w:t>
             </w:r>
           </w:p>
         </w:tc>
         <w:tc>
           <w:tcPr>
             <w:tcW w:w="3574" w:type="dxa"/>
-            <w:tcBorders>
-              <w:left w:val="single" w:sz="2" w:space="0" w:color="000000"/>
-              <w:bottom w:val="single" w:sz="2" w:space="0" w:color="000000"/>
-            </w:tcBorders>
-          </w:tcPr>
-          <w:p>
-            <w:pPr>
-              <w:pStyle w:val="Contenutotabella"/>
-              <w:widowControl w:val="false"/>
-              <w:snapToGrid w:val="false"/>
-              <w:rPr>
-                <w:rFonts w:ascii="Tahoma" w:hAnsi="Tahoma" w:cs="Tahoma"/>
-                <w:sz w:val="18"/>
-                <w:szCs w:val="18"/>
-              </w:rPr>
-            </w:pPr>
-            <w:r>
-              <w:rPr>
-                <w:rFonts w:cs="Tahoma" w:ascii="Tahoma" w:hAnsi="Tahoma"/>
-                <w:sz w:val="18"/>
-                <w:szCs w:val="18"/>
-              </w:rPr>
-              <w:t>Mazzoleni e Nodari</w:t>
+            <w:vMerge w:val="continue"/>
+            <w:tcBorders>
+              <w:left w:val="single" w:sz="2" w:space="0" w:color="000000"/>
+              <w:bottom w:val="single" w:sz="2" w:space="0" w:color="000000"/>
+            </w:tcBorders>
+          </w:tcPr>
+          <w:p>
+            <w:pPr>
+              <w:pStyle w:val="Contenutotabella"/>
+              <w:widowControl w:val="false"/>
+              <w:snapToGrid w:val="false"/>
+              <w:rPr>
+                <w:rFonts w:ascii="Tahoma" w:hAnsi="Tahoma" w:cs="Tahoma"/>
+                <w:sz w:val="18"/>
+                <w:szCs w:val="18"/>
+              </w:rPr>
+            </w:pPr>
+            <w:r>
+              <w:rPr/>
             </w:r>
           </w:p>
         </w:tc>
         <w:tc>
           <w:tcPr>
             <w:tcW w:w="1418" w:type="dxa"/>
+            <w:vMerge w:val="continue"/>
             <w:tcBorders>
               <w:left w:val="single" w:sz="2" w:space="0" w:color="000000"/>
               <w:bottom w:val="single" w:sz="2" w:space="0" w:color="000000"/>
@@ -3310,7 +3450,6 @@
                 <w:sz w:val="18"/>
                 <w:szCs w:val="18"/>
               </w:rPr>
-              <w:t>25</w:t>
             </w:r>
           </w:p>
         </w:tc>
@@ -3320,6 +3459,134 @@
         <w:tc>
           <w:tcPr>
             <w:tcW w:w="2775" w:type="dxa"/>
+            <w:vMerge w:val="continue"/>
+            <w:tcBorders>
+              <w:left w:val="single" w:sz="2" w:space="0" w:color="000000"/>
+              <w:bottom w:val="single" w:sz="2" w:space="0" w:color="000000"/>
+            </w:tcBorders>
+          </w:tcPr>
+          <w:p>
+            <w:pPr>
+              <w:pStyle w:val="Normal"/>
+              <w:widowControl w:val="false"/>
+              <w:snapToGrid w:val="false"/>
+              <w:spacing w:before="0" w:after="0"/>
+              <w:jc w:val="center"/>
+              <w:rPr>
+                <w:rFonts w:ascii="Tahoma" w:hAnsi="Tahoma" w:cs="Tahoma"/>
+                <w:sz w:val="18"/>
+                <w:szCs w:val="18"/>
+              </w:rPr>
+            </w:pPr>
+            <w:r>
+              <w:rPr>
+                <w:rFonts w:cs="Tahoma" w:ascii="Tahoma" w:hAnsi="Tahoma"/>
+                <w:sz w:val="18"/>
+                <w:szCs w:val="18"/>
+              </w:rPr>
+            </w:r>
+          </w:p>
+        </w:tc>
+        <w:tc>
+          <w:tcPr>
+            <w:tcW w:w="7941" w:type="dxa"/>
+            <w:tcBorders>
+              <w:left w:val="single" w:sz="2" w:space="0" w:color="000000"/>
+              <w:bottom w:val="single" w:sz="2" w:space="0" w:color="000000"/>
+            </w:tcBorders>
+          </w:tcPr>
+          <w:p>
+            <w:pPr>
+              <w:pStyle w:val="Contenutotabella"/>
+              <w:widowControl w:val="false"/>
+              <w:snapToGrid w:val="false"/>
+              <w:rPr>
+                <w:rFonts w:ascii="Tahoma" w:hAnsi="Tahoma" w:eastAsia="Arial Unicode MS" w:cs="Tahoma"/>
+                <w:color w:val="auto"/>
+                <w:kern w:val="2"/>
+                <w:sz w:val="18"/>
+                <w:szCs w:val="18"/>
+                <w:lang w:val="it-IT" w:eastAsia="zh-CN" w:bidi="hi-IN"/>
+              </w:rPr>
+            </w:pPr>
+            <w:r>
+              <w:rPr>
+                <w:rFonts w:eastAsia="Arial Unicode MS" w:cs="Tahoma" w:ascii="Tahoma" w:hAnsi="Tahoma"/>
+                <w:color w:val="auto"/>
+                <w:kern w:val="2"/>
+                <w:sz w:val="18"/>
+                <w:szCs w:val="18"/>
+                <w:lang w:val="it-IT" w:eastAsia="zh-CN" w:bidi="hi-IN"/>
+              </w:rPr>
+              <w:t>-Ricerca di modelli di Intelligenza Artificiale in grado di riconoscere oggetti</w:t>
+            </w:r>
+          </w:p>
+        </w:tc>
+        <w:tc>
+          <w:tcPr>
+            <w:tcW w:w="3574" w:type="dxa"/>
+            <w:tcBorders>
+              <w:left w:val="single" w:sz="2" w:space="0" w:color="000000"/>
+              <w:bottom w:val="single" w:sz="2" w:space="0" w:color="000000"/>
+            </w:tcBorders>
+          </w:tcPr>
+          <w:p>
+            <w:pPr>
+              <w:pStyle w:val="Contenutotabella"/>
+              <w:widowControl w:val="false"/>
+              <w:snapToGrid w:val="false"/>
+              <w:rPr>
+                <w:rFonts w:ascii="Tahoma" w:hAnsi="Tahoma" w:cs="Tahoma"/>
+                <w:sz w:val="18"/>
+                <w:szCs w:val="18"/>
+              </w:rPr>
+            </w:pPr>
+            <w:r>
+              <w:rPr>
+                <w:rFonts w:cs="Tahoma" w:ascii="Tahoma" w:hAnsi="Tahoma"/>
+                <w:sz w:val="18"/>
+                <w:szCs w:val="18"/>
+              </w:rPr>
+              <w:t>Mazzoleni, Nodari, Colombo, Taiocchi e Vecchi</w:t>
+            </w:r>
+          </w:p>
+        </w:tc>
+        <w:tc>
+          <w:tcPr>
+            <w:tcW w:w="1418" w:type="dxa"/>
+            <w:tcBorders>
+              <w:left w:val="single" w:sz="2" w:space="0" w:color="000000"/>
+              <w:bottom w:val="single" w:sz="2" w:space="0" w:color="000000"/>
+              <w:right w:val="single" w:sz="2" w:space="0" w:color="000000"/>
+            </w:tcBorders>
+          </w:tcPr>
+          <w:p>
+            <w:pPr>
+              <w:pStyle w:val="Contenutotabella"/>
+              <w:widowControl w:val="false"/>
+              <w:snapToGrid w:val="false"/>
+              <w:rPr>
+                <w:rFonts w:ascii="Tahoma" w:hAnsi="Tahoma" w:cs="Tahoma"/>
+                <w:sz w:val="18"/>
+                <w:szCs w:val="18"/>
+              </w:rPr>
+            </w:pPr>
+            <w:r>
+              <w:rPr>
+                <w:rFonts w:cs="Tahoma" w:ascii="Tahoma" w:hAnsi="Tahoma"/>
+                <w:sz w:val="18"/>
+                <w:szCs w:val="18"/>
+              </w:rPr>
+              <w:t>25</w:t>
+            </w:r>
+          </w:p>
+        </w:tc>
+      </w:tr>
+      <w:tr>
+        <w:trPr/>
+        <w:tc>
+          <w:tcPr>
+            <w:tcW w:w="2775" w:type="dxa"/>
             <w:vMerge w:val="restart"/>
             <w:tcBorders>
               <w:left w:val="single" w:sz="2" w:space="0" w:color="000000"/>
@@ -3347,13 +3614,7 @@
               <w:rPr>
                 <w:rFonts w:cs="Tahoma" w:ascii="Tahoma" w:hAnsi="Tahoma"/>
               </w:rPr>
-              <w:t xml:space="preserve"> S3:</w:t>
-            </w:r>
-            <w:r>
-              <w:rPr>
-                <w:rFonts w:cs="Tahoma" w:ascii="Tahoma" w:hAnsi="Tahoma"/>
-              </w:rPr>
-              <w:t>dal 27-03-2025 al 30-04-2025</w:t>
+              <w:t xml:space="preserve"> S3:dal 27-03-2025 al 30-04-2025</w:t>
             </w:r>
           </w:p>
         </w:tc>
@@ -3371,17 +3632,26 @@
               <w:widowControl w:val="false"/>
               <w:snapToGrid w:val="false"/>
               <w:rPr>
-                <w:rFonts w:ascii="Tahoma" w:hAnsi="Tahoma" w:cs="Tahoma"/>
-                <w:sz w:val="18"/>
-                <w:szCs w:val="18"/>
-              </w:rPr>
-            </w:pPr>
-            <w:r>
-              <w:rPr>
-                <w:rFonts w:cs="Tahoma" w:ascii="Tahoma" w:hAnsi="Tahoma"/>
-                <w:sz w:val="18"/>
-                <w:szCs w:val="18"/>
-              </w:rPr>
+                <w:rFonts w:ascii="Tahoma" w:hAnsi="Tahoma" w:eastAsia="Arial Unicode MS" w:cs="Tahoma"/>
+                <w:color w:val="auto"/>
+                <w:kern w:val="2"/>
+                <w:sz w:val="18"/>
+                <w:szCs w:val="18"/>
+                <w:u w:val="none"/>
+                <w:lang w:val="it-IT" w:eastAsia="zh-CN" w:bidi="hi-IN"/>
+              </w:rPr>
+            </w:pPr>
+            <w:r>
+              <w:rPr>
+                <w:rFonts w:eastAsia="Arial Unicode MS" w:cs="Tahoma" w:ascii="Tahoma" w:hAnsi="Tahoma"/>
+                <w:color w:val="auto"/>
+                <w:kern w:val="2"/>
+                <w:sz w:val="18"/>
+                <w:szCs w:val="18"/>
+                <w:u w:val="none"/>
+                <w:lang w:val="it-IT" w:eastAsia="zh-CN" w:bidi="hi-IN"/>
+              </w:rPr>
+              <w:t>-Adattare il movimento del drone a seconda degli oggetti rilevati</w:t>
             </w:r>
           </w:p>
         </w:tc>
@@ -3410,7 +3680,7 @@
                 <w:sz w:val="18"/>
                 <w:szCs w:val="18"/>
               </w:rPr>
-              <w:t>Colombo, Taiocchi e Vecchi</w:t>
+              <w:t>Mazzoleni e Nodari</w:t>
             </w:r>
           </w:p>
         </w:tc>
@@ -3501,6 +3771,15 @@
                 <w:sz w:val="18"/>
                 <w:szCs w:val="18"/>
               </w:rPr>
+              <w:t>-</w:t>
+            </w:r>
+            <w:r>
+              <w:rPr>
+                <w:rFonts w:cs="Tahoma" w:ascii="Tahoma" w:hAnsi="Tahoma"/>
+                <w:sz w:val="18"/>
+                <w:szCs w:val="18"/>
+              </w:rPr>
+              <w:t>Mappare l’ambiente in cui il drone si trova</w:t>
             </w:r>
           </w:p>
         </w:tc>
@@ -3529,7 +3808,7 @@
                 <w:sz w:val="18"/>
                 <w:szCs w:val="18"/>
               </w:rPr>
-              <w:t>Mazzoleni e Nodari</w:t>
+              <w:t>Colombo, Taiocchi e Vecchi</w:t>
             </w:r>
           </w:p>
         </w:tc>
@@ -3559,7 +3838,7 @@
                 <w:sz w:val="18"/>
                 <w:szCs w:val="18"/>
               </w:rPr>
-              <w:t>20</w:t>
+              <w:t>40</w:t>
             </w:r>
           </w:p>
         </w:tc>
@@ -3825,7 +4104,7 @@
               <w:snapToGrid w:val="false"/>
               <w:rPr/>
             </w:pPr>
-            <w:hyperlink r:id="rId7">
+            <w:hyperlink r:id="rId8">
               <w:r>
                 <w:rPr>
                   <w:rStyle w:val="CollegamentoInternet"/>
@@ -3856,7 +4135,7 @@
               <w:snapToGrid w:val="false"/>
               <w:rPr/>
             </w:pPr>
-            <w:hyperlink r:id="rId8">
+            <w:hyperlink r:id="rId9">
               <w:r>
                 <w:rPr>
                   <w:rStyle w:val="CollegamentoInternet"/>
@@ -3887,9 +4166,14 @@
               <w:snapToGrid w:val="false"/>
               <w:rPr/>
             </w:pPr>
-            <w:r>
-              <w:rPr/>
-            </w:r>
+            <w:hyperlink r:id="rId10">
+              <w:r>
+                <w:rPr>
+                  <w:rStyle w:val="CollegamentoInternet"/>
+                </w:rPr>
+                <w:t>https://github.com/bluenviron/mediamtx.git</w:t>
+              </w:r>
+            </w:hyperlink>
           </w:p>
         </w:tc>
       </w:tr>
@@ -3914,6 +4198,22 @@
               <w:snapToGrid w:val="false"/>
               <w:rPr/>
             </w:pPr>
+            <w:hyperlink r:id="rId12">
+              <w:r>
+                <w:rPr>
+                  <w:rStyle w:val="CollegamentoInternet"/>
+                </w:rPr>
+                <w:t>https://github.com/videolan/libvlcsharp.git</w:t>
+              </w:r>
+            </w:hyperlink>
+          </w:p>
+          <w:p>
+            <w:pPr>
+              <w:pStyle w:val="Normal"/>
+              <w:widowControl w:val="false"/>
+              <w:snapToGrid w:val="false"/>
+              <w:rPr/>
+            </w:pPr>
             <w:r>
               <w:rPr/>
             </w:r>
@@ -3921,6 +4221,21 @@
         </w:tc>
       </w:tr>
     </w:tbl>
+    <w:p>
+      <w:pPr>
+        <w:pStyle w:val="Normal"/>
+        <w:spacing w:before="100" w:after="100"/>
+        <w:rPr>
+          <w:rFonts w:ascii="Arial" w:hAnsi="Arial" w:eastAsia="Arial" w:cs="Arial"/>
+          <w:b/>
+          <w:b/>
+          <w:sz w:val="22"/>
+        </w:rPr>
+      </w:pPr>
+      <w:r>
+        <w:rPr/>
+      </w:r>
+    </w:p>
     <w:p>
       <w:pPr>
         <w:pStyle w:val="Normal"/>
@@ -4120,8 +4435,8 @@
       </w:r>
     </w:p>
     <w:sectPr>
-      <w:headerReference w:type="default" r:id="rId9"/>
-      <w:footerReference w:type="default" r:id="rId10"/>
+      <w:headerReference w:type="default" r:id="rId13"/>
+      <w:footerReference w:type="default" r:id="rId14"/>
       <w:type w:val="nextPage"/>
       <w:pgSz w:orient="landscape" w:w="16838" w:h="11906"/>
       <w:pgMar w:left="567" w:right="567" w:gutter="0" w:header="510" w:top="899" w:footer="567" w:bottom="624"/>
@@ -5007,6 +5322,14 @@
       <w:lang w:val="zxx" w:eastAsia="zxx" w:bidi="zxx"/>
     </w:rPr>
   </w:style>
+  <w:style w:type="character" w:styleId="Enfasiforte">
+    <w:name w:val="Enfasi forte"/>
+    <w:qFormat/>
+    <w:rPr>
+      <w:b/>
+      <w:bCs/>
+    </w:rPr>
+  </w:style>
   <w:style w:type="paragraph" w:styleId="Titolo">
     <w:name w:val="Titolo"/>
     <w:basedOn w:val="Normal"/>

</xml_diff>

<commit_message>
Versione con rilevamento avvicinamento
</commit_message>
<xml_diff>
--- a/schedaProgetto_INFO_sitlab_2425.docx
+++ b/schedaProgetto_INFO_sitlab_2425.docx
@@ -2782,7 +2782,19 @@
               <w:rPr>
                 <w:rFonts w:cs="Tahoma" w:ascii="Tahoma" w:hAnsi="Tahoma"/>
               </w:rPr>
-              <w:t xml:space="preserve"> S2:dal 7-02-2025 al 24-03-2025</w:t>
+              <w:t xml:space="preserve"> S2:dal 7-02-2025 al </w:t>
+            </w:r>
+            <w:r>
+              <w:rPr>
+                <w:rFonts w:cs="Tahoma" w:ascii="Tahoma" w:hAnsi="Tahoma"/>
+              </w:rPr>
+              <w:t>08-04</w:t>
+            </w:r>
+            <w:r>
+              <w:rPr>
+                <w:rFonts w:cs="Tahoma" w:ascii="Tahoma" w:hAnsi="Tahoma"/>
+              </w:rPr>
+              <w:t>-2025</w:t>
             </w:r>
           </w:p>
         </w:tc>
@@ -2811,39 +2823,7 @@
                 <w:sz w:val="18"/>
                 <w:szCs w:val="18"/>
               </w:rPr>
-              <w:t xml:space="preserve">-Implementazione </w:t>
-            </w:r>
-            <w:r>
-              <w:rPr>
-                <w:rFonts w:cs="Tahoma" w:ascii="Tahoma" w:hAnsi="Tahoma"/>
-                <w:sz w:val="18"/>
-                <w:szCs w:val="18"/>
-              </w:rPr>
-              <w:t>della computer vision</w:t>
-            </w:r>
-            <w:r>
-              <w:rPr>
-                <w:rFonts w:cs="Tahoma" w:ascii="Tahoma" w:hAnsi="Tahoma"/>
-                <w:sz w:val="18"/>
-                <w:szCs w:val="18"/>
-              </w:rPr>
-              <w:t xml:space="preserve"> (YOLO) per riconoscere </w:t>
-            </w:r>
-            <w:r>
-              <w:rPr>
-                <w:rFonts w:cs="Tahoma" w:ascii="Tahoma" w:hAnsi="Tahoma"/>
-                <w:sz w:val="18"/>
-                <w:szCs w:val="18"/>
-              </w:rPr>
-              <w:t>le persone</w:t>
-            </w:r>
-            <w:r>
-              <w:rPr>
-                <w:rFonts w:cs="Tahoma" w:ascii="Tahoma" w:hAnsi="Tahoma"/>
-                <w:sz w:val="18"/>
-                <w:szCs w:val="18"/>
-              </w:rPr>
-              <w:t xml:space="preserve"> dalla telecamera</w:t>
+              <w:t>-Implementazione della computer vision (YOLO) per riconoscere le persone dalla telecamera</w:t>
             </w:r>
           </w:p>
         </w:tc>
@@ -2902,7 +2882,7 @@
                 <w:sz w:val="18"/>
                 <w:szCs w:val="18"/>
               </w:rPr>
-              <w:t>40</w:t>
+              <w:t>20</w:t>
             </w:r>
           </w:p>
         </w:tc>
@@ -2963,15 +2943,7 @@
                 <w:sz w:val="18"/>
                 <w:szCs w:val="18"/>
               </w:rPr>
-              <w:t>-Modifica dell’interfaccia grafica, separando la finestra dove si visualizza la telecamera da quella dei comandi di movimento,</w:t>
-            </w:r>
-            <w:r>
-              <w:rPr>
-                <w:rFonts w:cs="Tahoma" w:ascii="Tahoma" w:hAnsi="Tahoma"/>
-                <w:sz w:val="18"/>
-                <w:szCs w:val="18"/>
-              </w:rPr>
-              <w:t xml:space="preserve"> per evitare che si blocchi lo streaming ogni qual volta si faccia un movimento</w:t>
+              <w:t>-Modifica dell’interfaccia grafica, separando la finestra dove si visualizza la telecamera da quella dei comandi di movimento, per evitare che si blocchi lo streaming ogni qual volta si faccia un movimento</w:t>
             </w:r>
           </w:p>
         </w:tc>
@@ -3030,7 +3002,7 @@
                 <w:sz w:val="18"/>
                 <w:szCs w:val="18"/>
               </w:rPr>
-              <w:t>25</w:t>
+              <w:t>10</w:t>
             </w:r>
           </w:p>
         </w:tc>
@@ -3066,7 +3038,31 @@
               <w:rPr>
                 <w:rFonts w:cs="Tahoma" w:ascii="Tahoma" w:hAnsi="Tahoma"/>
               </w:rPr>
-              <w:t xml:space="preserve"> S3:dal 27-03-2025 al 30-04-2025</w:t>
+              <w:t xml:space="preserve"> S3:dal </w:t>
+            </w:r>
+            <w:r>
+              <w:rPr>
+                <w:rFonts w:cs="Tahoma" w:ascii="Tahoma" w:hAnsi="Tahoma"/>
+              </w:rPr>
+              <w:t>08-04</w:t>
+            </w:r>
+            <w:r>
+              <w:rPr>
+                <w:rFonts w:cs="Tahoma" w:ascii="Tahoma" w:hAnsi="Tahoma"/>
+              </w:rPr>
+              <w:t xml:space="preserve">-2025 al </w:t>
+            </w:r>
+            <w:r>
+              <w:rPr>
+                <w:rFonts w:cs="Tahoma" w:ascii="Tahoma" w:hAnsi="Tahoma"/>
+              </w:rPr>
+              <w:t>05-05</w:t>
+            </w:r>
+            <w:r>
+              <w:rPr>
+                <w:rFonts w:cs="Tahoma" w:ascii="Tahoma" w:hAnsi="Tahoma"/>
+              </w:rPr>
+              <w:t>-2025</w:t>
             </w:r>
           </w:p>
         </w:tc>
@@ -3095,6 +3091,15 @@
                 <w:sz w:val="18"/>
                 <w:szCs w:val="18"/>
               </w:rPr>
+              <w:t>-</w:t>
+            </w:r>
+            <w:r>
+              <w:rPr>
+                <w:rFonts w:cs="Tahoma" w:ascii="Tahoma" w:hAnsi="Tahoma"/>
+                <w:sz w:val="18"/>
+                <w:szCs w:val="18"/>
+              </w:rPr>
+              <w:t>Riconoscere approssimativamente la distanza di un oggetto</w:t>
             </w:r>
           </w:p>
         </w:tc>
@@ -3211,6 +3216,15 @@
                 <w:sz w:val="18"/>
                 <w:szCs w:val="18"/>
               </w:rPr>
+              <w:t>-</w:t>
+            </w:r>
+            <w:r>
+              <w:rPr>
+                <w:rFonts w:cs="Tahoma" w:ascii="Tahoma" w:hAnsi="Tahoma"/>
+                <w:sz w:val="18"/>
+                <w:szCs w:val="18"/>
+              </w:rPr>
+              <w:t>Adattare il movimento del tello per evitare ostacoli in una stanza</w:t>
             </w:r>
           </w:p>
         </w:tc>

</xml_diff>